<commit_message>
Changes in git doc and add new file
</commit_message>
<xml_diff>
--- a/GitandGitHub.docx
+++ b/GitandGitHub.docx
@@ -679,7 +679,7 @@
     <w:p>
       <w:r>
         <w:pict w14:anchorId="7CE09FDD">
-          <v:rect id="_x0000_i1033" style="width:0;height:1.5pt" o:hralign="center" o:hrstd="t" o:hr="t" fillcolor="#a0a0a0" stroked="f"/>
+          <v:rect id="_x0000_i1027" style="width:0;height:1.5pt" o:hralign="center" o:hrstd="t" o:hr="t" fillcolor="#a0a0a0" stroked="f"/>
         </w:pict>
       </w:r>
     </w:p>
@@ -944,7 +944,7 @@
           <w:szCs w:val="24"/>
         </w:rPr>
         <w:pict w14:anchorId="5061DBDE">
-          <v:rect id="_x0000_i1027" style="width:0;height:1.5pt" o:hralign="center" o:hrstd="t" o:hr="t" fillcolor="#a0a0a0" stroked="f"/>
+          <v:rect id="_x0000_i1028" style="width:0;height:1.5pt" o:hralign="center" o:hrstd="t" o:hr="t" fillcolor="#a0a0a0" stroked="f"/>
         </w:pict>
       </w:r>
     </w:p>
@@ -1240,7 +1240,7 @@
     <w:p>
       <w:r>
         <w:pict w14:anchorId="553CB3C8">
-          <v:rect id="_x0000_i1028" style="width:0;height:1.5pt" o:hralign="center" o:hrstd="t" o:hr="t" fillcolor="#a0a0a0" stroked="f"/>
+          <v:rect id="_x0000_i1029" style="width:0;height:1.5pt" o:hralign="center" o:hrstd="t" o:hr="t" fillcolor="#a0a0a0" stroked="f"/>
         </w:pict>
       </w:r>
     </w:p>
@@ -1271,8 +1271,6 @@
         </w:rPr>
         <w:t>Visit GitHub Website</w:t>
       </w:r>
-      <w:bookmarkStart w:id="0" w:name="_GoBack"/>
-      <w:bookmarkEnd w:id="0"/>
       <w:r>
         <w:br/>
         <w:t xml:space="preserve">Go to </w:t>
@@ -2345,7 +2343,7 @@
     <w:p>
       <w:r>
         <w:pict w14:anchorId="14C9DB39">
-          <v:rect id="_x0000_i1029" style="width:0;height:1.5pt" o:hralign="center" o:hrstd="t" o:hr="t" fillcolor="#a0a0a0" stroked="f"/>
+          <v:rect id="_x0000_i1030" style="width:0;height:1.5pt" o:hralign="center" o:hrstd="t" o:hr="t" fillcolor="#a0a0a0" stroked="f"/>
         </w:pict>
       </w:r>
     </w:p>
@@ -2817,7 +2815,7 @@
     <w:p>
       <w:r>
         <w:pict w14:anchorId="1EEBCBD6">
-          <v:rect id="_x0000_i1030" style="width:0;height:1.5pt" o:hralign="center" o:hrstd="t" o:hr="t" fillcolor="#a0a0a0" stroked="f"/>
+          <v:rect id="_x0000_i1031" style="width:0;height:1.5pt" o:hralign="center" o:hrstd="t" o:hr="t" fillcolor="#a0a0a0" stroked="f"/>
         </w:pict>
       </w:r>
     </w:p>
@@ -3266,76 +3264,98 @@
     <w:p>
       <w:r>
         <w:pict w14:anchorId="56F79813">
-          <v:rect id="_x0000_i1031" style="width:0;height:1.5pt" o:hralign="center" o:hrstd="t" o:hr="t" fillcolor="#a0a0a0" stroked="f"/>
-        </w:pict>
-      </w:r>
-    </w:p>
-    <w:p>
-      <w:pPr>
-        <w:pStyle w:val="Heading3"/>
-      </w:pPr>
-      <w:r>
-        <w:t>Fetching Latest Code to Local:</w:t>
-      </w:r>
-    </w:p>
-    <w:p>
-      <w:pPr>
-        <w:pStyle w:val="NormalWeb"/>
-      </w:pPr>
-      <w:r>
-        <w:t>To fetch the latest code from the remote repository:</w:t>
-      </w:r>
-    </w:p>
-    <w:p>
-      <w:pPr>
-        <w:pStyle w:val="HTMLPreformatted"/>
-        <w:rPr>
-          <w:rStyle w:val="HTMLCode"/>
-          <w:color w:val="FF0000"/>
-          <w:sz w:val="24"/>
-          <w:szCs w:val="24"/>
-        </w:rPr>
-      </w:pPr>
-      <w:r>
-        <w:rPr>
-          <w:rStyle w:val="HTMLCode"/>
-        </w:rPr>
-        <w:tab/>
-      </w:r>
-      <w:proofErr w:type="gramStart"/>
-      <w:r>
-        <w:rPr>
-          <w:rStyle w:val="HTMLCode"/>
-          <w:color w:val="FF0000"/>
-          <w:sz w:val="24"/>
-          <w:szCs w:val="24"/>
-        </w:rPr>
-        <w:t>git</w:t>
-      </w:r>
-      <w:proofErr w:type="gramEnd"/>
-      <w:r>
-        <w:rPr>
-          <w:rStyle w:val="HTMLCode"/>
-          <w:color w:val="FF0000"/>
-          <w:sz w:val="24"/>
-          <w:szCs w:val="24"/>
-        </w:rPr>
-        <w:t xml:space="preserve"> pull</w:t>
-      </w:r>
-    </w:p>
-    <w:p>
-      <w:r>
-        <w:pict w14:anchorId="7391E7BE">
           <v:rect id="_x0000_i1032" style="width:0;height:1.5pt" o:hralign="center" o:hrstd="t" o:hr="t" fillcolor="#a0a0a0" stroked="f"/>
         </w:pict>
       </w:r>
     </w:p>
     <w:p>
       <w:pPr>
+        <w:pStyle w:val="Heading3"/>
+      </w:pPr>
+      <w:r>
+        <w:t>Fetching Latest Code to Local:</w:t>
+      </w:r>
+    </w:p>
+    <w:p>
+      <w:pPr>
+        <w:pStyle w:val="NormalWeb"/>
+      </w:pPr>
+      <w:r>
+        <w:t>To fetch the latest code from the remote repository:</w:t>
+      </w:r>
+    </w:p>
+    <w:p>
+      <w:pPr>
+        <w:pStyle w:val="HTMLPreformatted"/>
+        <w:rPr>
+          <w:rStyle w:val="HTMLCode"/>
+          <w:color w:val="FF0000"/>
+          <w:sz w:val="24"/>
+          <w:szCs w:val="24"/>
+        </w:rPr>
+      </w:pPr>
+      <w:r>
+        <w:rPr>
+          <w:rStyle w:val="HTMLCode"/>
+        </w:rPr>
+        <w:tab/>
+      </w:r>
+      <w:proofErr w:type="gramStart"/>
+      <w:r>
+        <w:rPr>
+          <w:rStyle w:val="HTMLCode"/>
+          <w:color w:val="FF0000"/>
+          <w:sz w:val="24"/>
+          <w:szCs w:val="24"/>
+        </w:rPr>
+        <w:t>git</w:t>
+      </w:r>
+      <w:proofErr w:type="gramEnd"/>
+      <w:r>
+        <w:rPr>
+          <w:rStyle w:val="HTMLCode"/>
+          <w:color w:val="FF0000"/>
+          <w:sz w:val="24"/>
+          <w:szCs w:val="24"/>
+        </w:rPr>
+        <w:t xml:space="preserve"> pull</w:t>
+      </w:r>
+    </w:p>
+    <w:p>
+      <w:r>
+        <w:pict w14:anchorId="7391E7BE">
+          <v:rect id="_x0000_i1033" style="width:0;height:1.5pt" o:hralign="center" o:hrstd="t" o:hr="t" fillcolor="#a0a0a0" stroked="f"/>
+        </w:pict>
+      </w:r>
+    </w:p>
+    <w:p>
+      <w:pPr>
         <w:rPr>
           <w:b/>
         </w:rPr>
       </w:pPr>
+    </w:p>
+    <w:p>
+      <w:pPr>
+        <w:rPr>
+          <w:b/>
+        </w:rPr>
+      </w:pPr>
+    </w:p>
+    <w:p>
+      <w:pPr>
+        <w:rPr>
+          <w:b/>
+        </w:rPr>
+      </w:pPr>
+      <w:r>
+        <w:rPr>
+          <w:b/>
+        </w:rPr>
+        <w:t>Thanks.</w:t>
+      </w:r>
+      <w:bookmarkStart w:id="0" w:name="_GoBack"/>
+      <w:bookmarkEnd w:id="0"/>
     </w:p>
     <w:sectPr>
       <w:pgSz w:w="11909" w:h="16834"/>

</xml_diff>